<commit_message>
Criado primeiros serviços ainda não implementados
</commit_message>
<xml_diff>
--- a/Documentos/Documento de Especificação de Requisitos.docx
+++ b/Documentos/Documento de Especificação de Requisitos.docx
@@ -2870,6 +2870,111 @@
           </w:p>
         </w:tc>
       </w:tr>
+      <w:tr>
+        <w:trPr>
+          <w:cnfStyle w:val="000000100000" w:firstRow="0" w:lastRow="0" w:firstColumn="0" w:lastColumn="0" w:oddVBand="0" w:evenVBand="0" w:oddHBand="1" w:evenHBand="0" w:firstRowFirstColumn="0" w:firstRowLastColumn="0" w:lastRowFirstColumn="0" w:lastRowLastColumn="0"/>
+        </w:trPr>
+        <w:tc>
+          <w:tcPr>
+            <w:cnfStyle w:val="001000000000" w:firstRow="0" w:lastRow="0" w:firstColumn="1" w:lastColumn="0" w:oddVBand="0" w:evenVBand="0" w:oddHBand="0" w:evenHBand="0" w:firstRowFirstColumn="0" w:firstRowLastColumn="0" w:lastRowFirstColumn="0" w:lastRowLastColumn="0"/>
+            <w:tcW w:w="2779" w:type="dxa"/>
+          </w:tcPr>
+          <w:p>
+            <w:pPr>
+              <w:pStyle w:val="PargrafodaLista"/>
+              <w:ind w:left="0"/>
+              <w:rPr>
+                <w:rFonts w:ascii="Helvetica" w:hAnsi="Helvetica" w:cs="Helvetica"/>
+                <w:color w:val="000000"/>
+                <w:sz w:val="18"/>
+                <w:szCs w:val="18"/>
+                <w:shd w:val="clear" w:color="auto" w:fill="F8F9FA"/>
+              </w:rPr>
+            </w:pPr>
+            <w:r>
+              <w:rPr>
+                <w:rFonts w:ascii="Helvetica" w:hAnsi="Helvetica" w:cs="Helvetica"/>
+                <w:b w:val="0"/>
+                <w:bCs w:val="0"/>
+                <w:color w:val="000000"/>
+                <w:sz w:val="18"/>
+                <w:szCs w:val="18"/>
+                <w:shd w:val="clear" w:color="auto" w:fill="F8F9FA"/>
+              </w:rPr>
+              <w:t>REL_STATUS</w:t>
+            </w:r>
+          </w:p>
+        </w:tc>
+        <w:tc>
+          <w:tcPr>
+            <w:tcW w:w="1752" w:type="dxa"/>
+          </w:tcPr>
+          <w:p>
+            <w:pPr>
+              <w:pStyle w:val="PargrafodaLista"/>
+              <w:ind w:left="0"/>
+              <w:cnfStyle w:val="000000100000" w:firstRow="0" w:lastRow="0" w:firstColumn="0" w:lastColumn="0" w:oddVBand="0" w:evenVBand="0" w:oddHBand="1" w:evenHBand="0" w:firstRowFirstColumn="0" w:firstRowLastColumn="0" w:lastRowFirstColumn="0" w:lastRowLastColumn="0"/>
+            </w:pPr>
+            <w:r>
+              <w:t>BIT</w:t>
+            </w:r>
+          </w:p>
+        </w:tc>
+        <w:tc>
+          <w:tcPr>
+            <w:tcW w:w="1134" w:type="dxa"/>
+          </w:tcPr>
+          <w:p>
+            <w:pPr>
+              <w:pStyle w:val="PargrafodaLista"/>
+              <w:ind w:left="0"/>
+              <w:cnfStyle w:val="000000100000" w:firstRow="0" w:lastRow="0" w:firstColumn="0" w:lastColumn="0" w:oddVBand="0" w:evenVBand="0" w:oddHBand="1" w:evenHBand="0" w:firstRowFirstColumn="0" w:firstRowLastColumn="0" w:lastRowFirstColumn="0" w:lastRowLastColumn="0"/>
+            </w:pPr>
+          </w:p>
+        </w:tc>
+        <w:tc>
+          <w:tcPr>
+            <w:tcW w:w="1276" w:type="dxa"/>
+          </w:tcPr>
+          <w:p>
+            <w:pPr>
+              <w:pStyle w:val="PargrafodaLista"/>
+              <w:ind w:left="0"/>
+              <w:cnfStyle w:val="000000100000" w:firstRow="0" w:lastRow="0" w:firstColumn="0" w:lastColumn="0" w:oddVBand="0" w:evenVBand="0" w:oddHBand="1" w:evenHBand="0" w:firstRowFirstColumn="0" w:firstRowLastColumn="0" w:lastRowFirstColumn="0" w:lastRowLastColumn="0"/>
+            </w:pPr>
+            <w:r>
+              <w:t>SIM</w:t>
+            </w:r>
+          </w:p>
+        </w:tc>
+        <w:tc>
+          <w:tcPr>
+            <w:tcW w:w="1134" w:type="dxa"/>
+          </w:tcPr>
+          <w:p>
+            <w:pPr>
+              <w:pStyle w:val="PargrafodaLista"/>
+              <w:ind w:left="0"/>
+              <w:cnfStyle w:val="000000100000" w:firstRow="0" w:lastRow="0" w:firstColumn="0" w:lastColumn="0" w:oddVBand="0" w:evenVBand="0" w:oddHBand="1" w:evenHBand="0" w:firstRowFirstColumn="0" w:firstRowLastColumn="0" w:lastRowFirstColumn="0" w:lastRowLastColumn="0"/>
+            </w:pPr>
+            <w:r>
+              <w:t>0</w:t>
+            </w:r>
+          </w:p>
+        </w:tc>
+        <w:tc>
+          <w:tcPr>
+            <w:tcW w:w="2057" w:type="dxa"/>
+          </w:tcPr>
+          <w:p>
+            <w:pPr>
+              <w:pStyle w:val="PargrafodaLista"/>
+              <w:ind w:left="0"/>
+              <w:cnfStyle w:val="000000100000" w:firstRow="0" w:lastRow="0" w:firstColumn="0" w:lastColumn="0" w:oddVBand="0" w:evenVBand="0" w:oddHBand="1" w:evenHBand="0" w:firstRowFirstColumn="0" w:firstRowLastColumn="0" w:lastRowFirstColumn="0" w:lastRowLastColumn="0"/>
+            </w:pPr>
+          </w:p>
+        </w:tc>
+      </w:tr>
     </w:tbl>
     <w:p>
       <w:pPr>
@@ -3163,8 +3268,99 @@
                 <w:szCs w:val="18"/>
                 <w:shd w:val="clear" w:color="auto" w:fill="F8F9FA"/>
               </w:rPr>
-              <w:t>IMG</w:t>
-            </w:r>
+              <w:t>IMG_NOME_ARQUIVO</w:t>
+            </w:r>
+          </w:p>
+        </w:tc>
+        <w:tc>
+          <w:tcPr>
+            <w:tcW w:w="1752" w:type="dxa"/>
+          </w:tcPr>
+          <w:p>
+            <w:pPr>
+              <w:pStyle w:val="PargrafodaLista"/>
+              <w:ind w:left="0"/>
+              <w:cnfStyle w:val="000000000000" w:firstRow="0" w:lastRow="0" w:firstColumn="0" w:lastColumn="0" w:oddVBand="0" w:evenVBand="0" w:oddHBand="0" w:evenHBand="0" w:firstRowFirstColumn="0" w:firstRowLastColumn="0" w:lastRowFirstColumn="0" w:lastRowLastColumn="0"/>
+            </w:pPr>
+            <w:r>
+              <w:t>VARCHAR(MAX)</w:t>
+            </w:r>
+          </w:p>
+        </w:tc>
+        <w:tc>
+          <w:tcPr>
+            <w:tcW w:w="1134" w:type="dxa"/>
+          </w:tcPr>
+          <w:p>
+            <w:pPr>
+              <w:pStyle w:val="PargrafodaLista"/>
+              <w:ind w:left="0"/>
+              <w:cnfStyle w:val="000000000000" w:firstRow="0" w:lastRow="0" w:firstColumn="0" w:lastColumn="0" w:oddVBand="0" w:evenVBand="0" w:oddHBand="0" w:evenHBand="0" w:firstRowFirstColumn="0" w:firstRowLastColumn="0" w:lastRowFirstColumn="0" w:lastRowLastColumn="0"/>
+            </w:pPr>
+          </w:p>
+        </w:tc>
+        <w:tc>
+          <w:tcPr>
+            <w:tcW w:w="1276" w:type="dxa"/>
+          </w:tcPr>
+          <w:p>
+            <w:pPr>
+              <w:pStyle w:val="PargrafodaLista"/>
+              <w:ind w:left="0"/>
+              <w:cnfStyle w:val="000000000000" w:firstRow="0" w:lastRow="0" w:firstColumn="0" w:lastColumn="0" w:oddVBand="0" w:evenVBand="0" w:oddHBand="0" w:evenHBand="0" w:firstRowFirstColumn="0" w:firstRowLastColumn="0" w:lastRowFirstColumn="0" w:lastRowLastColumn="0"/>
+            </w:pPr>
+            <w:r>
+              <w:t>SIM</w:t>
+            </w:r>
+          </w:p>
+        </w:tc>
+        <w:tc>
+          <w:tcPr>
+            <w:tcW w:w="1134" w:type="dxa"/>
+          </w:tcPr>
+          <w:p>
+            <w:pPr>
+              <w:pStyle w:val="PargrafodaLista"/>
+              <w:ind w:left="0"/>
+              <w:cnfStyle w:val="000000000000" w:firstRow="0" w:lastRow="0" w:firstColumn="0" w:lastColumn="0" w:oddVBand="0" w:evenVBand="0" w:oddHBand="0" w:evenHBand="0" w:firstRowFirstColumn="0" w:firstRowLastColumn="0" w:lastRowFirstColumn="0" w:lastRowLastColumn="0"/>
+            </w:pPr>
+          </w:p>
+        </w:tc>
+        <w:tc>
+          <w:tcPr>
+            <w:tcW w:w="2057" w:type="dxa"/>
+          </w:tcPr>
+          <w:p>
+            <w:pPr>
+              <w:pStyle w:val="PargrafodaLista"/>
+              <w:ind w:left="0"/>
+              <w:cnfStyle w:val="000000000000" w:firstRow="0" w:lastRow="0" w:firstColumn="0" w:lastColumn="0" w:oddVBand="0" w:evenVBand="0" w:oddHBand="0" w:evenHBand="0" w:firstRowFirstColumn="0" w:firstRowLastColumn="0" w:lastRowFirstColumn="0" w:lastRowLastColumn="0"/>
+              <w:rPr>
+                <w:sz w:val="16"/>
+                <w:szCs w:val="16"/>
+              </w:rPr>
+            </w:pPr>
+          </w:p>
+        </w:tc>
+      </w:tr>
+      <w:tr>
+        <w:trPr>
+          <w:cnfStyle w:val="000000100000" w:firstRow="0" w:lastRow="0" w:firstColumn="0" w:lastColumn="0" w:oddVBand="0" w:evenVBand="0" w:oddHBand="1" w:evenHBand="0" w:firstRowFirstColumn="0" w:firstRowLastColumn="0" w:lastRowFirstColumn="0" w:lastRowLastColumn="0"/>
+        </w:trPr>
+        <w:tc>
+          <w:tcPr>
+            <w:cnfStyle w:val="001000000000" w:firstRow="0" w:lastRow="0" w:firstColumn="1" w:lastColumn="0" w:oddVBand="0" w:evenVBand="0" w:oddHBand="0" w:evenHBand="0" w:firstRowFirstColumn="0" w:firstRowLastColumn="0" w:lastRowFirstColumn="0" w:lastRowLastColumn="0"/>
+            <w:tcW w:w="2779" w:type="dxa"/>
+          </w:tcPr>
+          <w:p>
+            <w:pPr>
+              <w:pStyle w:val="PargrafodaLista"/>
+              <w:ind w:left="0"/>
+              <w:rPr>
+                <w:b w:val="0"/>
+                <w:bCs w:val="0"/>
+              </w:rPr>
+            </w:pPr>
             <w:r>
               <w:rPr>
                 <w:rFonts w:ascii="Helvetica" w:hAnsi="Helvetica" w:cs="Helvetica"/>
@@ -3175,122 +3371,7 @@
                 <w:szCs w:val="18"/>
                 <w:shd w:val="clear" w:color="auto" w:fill="F8F9FA"/>
               </w:rPr>
-              <w:t>_NOME_ARQUIVO</w:t>
-            </w:r>
-          </w:p>
-        </w:tc>
-        <w:tc>
-          <w:tcPr>
-            <w:tcW w:w="1752" w:type="dxa"/>
-          </w:tcPr>
-          <w:p>
-            <w:pPr>
-              <w:pStyle w:val="PargrafodaLista"/>
-              <w:ind w:left="0"/>
-              <w:cnfStyle w:val="000000000000" w:firstRow="0" w:lastRow="0" w:firstColumn="0" w:lastColumn="0" w:oddVBand="0" w:evenVBand="0" w:oddHBand="0" w:evenHBand="0" w:firstRowFirstColumn="0" w:firstRowLastColumn="0" w:lastRowFirstColumn="0" w:lastRowLastColumn="0"/>
-            </w:pPr>
-            <w:r>
-              <w:t>VARCHAR(MAX)</w:t>
-            </w:r>
-          </w:p>
-        </w:tc>
-        <w:tc>
-          <w:tcPr>
-            <w:tcW w:w="1134" w:type="dxa"/>
-          </w:tcPr>
-          <w:p>
-            <w:pPr>
-              <w:pStyle w:val="PargrafodaLista"/>
-              <w:ind w:left="0"/>
-              <w:cnfStyle w:val="000000000000" w:firstRow="0" w:lastRow="0" w:firstColumn="0" w:lastColumn="0" w:oddVBand="0" w:evenVBand="0" w:oddHBand="0" w:evenHBand="0" w:firstRowFirstColumn="0" w:firstRowLastColumn="0" w:lastRowFirstColumn="0" w:lastRowLastColumn="0"/>
-            </w:pPr>
-          </w:p>
-        </w:tc>
-        <w:tc>
-          <w:tcPr>
-            <w:tcW w:w="1276" w:type="dxa"/>
-          </w:tcPr>
-          <w:p>
-            <w:pPr>
-              <w:pStyle w:val="PargrafodaLista"/>
-              <w:ind w:left="0"/>
-              <w:cnfStyle w:val="000000000000" w:firstRow="0" w:lastRow="0" w:firstColumn="0" w:lastColumn="0" w:oddVBand="0" w:evenVBand="0" w:oddHBand="0" w:evenHBand="0" w:firstRowFirstColumn="0" w:firstRowLastColumn="0" w:lastRowFirstColumn="0" w:lastRowLastColumn="0"/>
-            </w:pPr>
-            <w:r>
-              <w:t>SIM</w:t>
-            </w:r>
-          </w:p>
-        </w:tc>
-        <w:tc>
-          <w:tcPr>
-            <w:tcW w:w="1134" w:type="dxa"/>
-          </w:tcPr>
-          <w:p>
-            <w:pPr>
-              <w:pStyle w:val="PargrafodaLista"/>
-              <w:ind w:left="0"/>
-              <w:cnfStyle w:val="000000000000" w:firstRow="0" w:lastRow="0" w:firstColumn="0" w:lastColumn="0" w:oddVBand="0" w:evenVBand="0" w:oddHBand="0" w:evenHBand="0" w:firstRowFirstColumn="0" w:firstRowLastColumn="0" w:lastRowFirstColumn="0" w:lastRowLastColumn="0"/>
-            </w:pPr>
-          </w:p>
-        </w:tc>
-        <w:tc>
-          <w:tcPr>
-            <w:tcW w:w="2057" w:type="dxa"/>
-          </w:tcPr>
-          <w:p>
-            <w:pPr>
-              <w:pStyle w:val="PargrafodaLista"/>
-              <w:ind w:left="0"/>
-              <w:cnfStyle w:val="000000000000" w:firstRow="0" w:lastRow="0" w:firstColumn="0" w:lastColumn="0" w:oddVBand="0" w:evenVBand="0" w:oddHBand="0" w:evenHBand="0" w:firstRowFirstColumn="0" w:firstRowLastColumn="0" w:lastRowFirstColumn="0" w:lastRowLastColumn="0"/>
-              <w:rPr>
-                <w:sz w:val="16"/>
-                <w:szCs w:val="16"/>
-              </w:rPr>
-            </w:pPr>
-          </w:p>
-        </w:tc>
-      </w:tr>
-      <w:tr>
-        <w:trPr>
-          <w:cnfStyle w:val="000000100000" w:firstRow="0" w:lastRow="0" w:firstColumn="0" w:lastColumn="0" w:oddVBand="0" w:evenVBand="0" w:oddHBand="1" w:evenHBand="0" w:firstRowFirstColumn="0" w:firstRowLastColumn="0" w:lastRowFirstColumn="0" w:lastRowLastColumn="0"/>
-        </w:trPr>
-        <w:tc>
-          <w:tcPr>
-            <w:cnfStyle w:val="001000000000" w:firstRow="0" w:lastRow="0" w:firstColumn="1" w:lastColumn="0" w:oddVBand="0" w:evenVBand="0" w:oddHBand="0" w:evenHBand="0" w:firstRowFirstColumn="0" w:firstRowLastColumn="0" w:lastRowFirstColumn="0" w:lastRowLastColumn="0"/>
-            <w:tcW w:w="2779" w:type="dxa"/>
-          </w:tcPr>
-          <w:p>
-            <w:pPr>
-              <w:pStyle w:val="PargrafodaLista"/>
-              <w:ind w:left="0"/>
-              <w:rPr>
-                <w:b w:val="0"/>
-                <w:bCs w:val="0"/>
-              </w:rPr>
-            </w:pPr>
-            <w:r>
-              <w:rPr>
-                <w:rFonts w:ascii="Helvetica" w:hAnsi="Helvetica" w:cs="Helvetica"/>
-                <w:b w:val="0"/>
-                <w:bCs w:val="0"/>
-                <w:color w:val="000000"/>
-                <w:sz w:val="18"/>
-                <w:szCs w:val="18"/>
-                <w:shd w:val="clear" w:color="auto" w:fill="F8F9FA"/>
-              </w:rPr>
-              <w:t>IMG</w:t>
-            </w:r>
-            <w:r>
-              <w:rPr>
-                <w:rFonts w:ascii="Helvetica" w:hAnsi="Helvetica" w:cs="Helvetica"/>
-                <w:b w:val="0"/>
-                <w:bCs w:val="0"/>
-                <w:color w:val="000000"/>
-                <w:sz w:val="18"/>
-                <w:szCs w:val="18"/>
-                <w:shd w:val="clear" w:color="auto" w:fill="F8F9FA"/>
-              </w:rPr>
-              <w:t>_CAMINHO_ARQUIVO</w:t>
+              <w:t>IMG_CAMINHO_ARQUIVO</w:t>
             </w:r>
           </w:p>
         </w:tc>
@@ -3650,12 +3731,106 @@
           </w:p>
         </w:tc>
       </w:tr>
+      <w:tr>
+        <w:trPr>
+          <w:cnfStyle w:val="000000100000" w:firstRow="0" w:lastRow="0" w:firstColumn="0" w:lastColumn="0" w:oddVBand="0" w:evenVBand="0" w:oddHBand="1" w:evenHBand="0" w:firstRowFirstColumn="0" w:firstRowLastColumn="0" w:lastRowFirstColumn="0" w:lastRowLastColumn="0"/>
+        </w:trPr>
+        <w:tc>
+          <w:tcPr>
+            <w:cnfStyle w:val="001000000000" w:firstRow="0" w:lastRow="0" w:firstColumn="1" w:lastColumn="0" w:oddVBand="0" w:evenVBand="0" w:oddHBand="0" w:evenHBand="0" w:firstRowFirstColumn="0" w:firstRowLastColumn="0" w:lastRowFirstColumn="0" w:lastRowLastColumn="0"/>
+            <w:tcW w:w="2779" w:type="dxa"/>
+          </w:tcPr>
+          <w:p>
+            <w:pPr>
+              <w:pStyle w:val="PargrafodaLista"/>
+              <w:ind w:left="0"/>
+            </w:pPr>
+            <w:r>
+              <w:rPr>
+                <w:b w:val="0"/>
+                <w:bCs w:val="0"/>
+              </w:rPr>
+              <w:t>IMG_STATUS</w:t>
+            </w:r>
+          </w:p>
+        </w:tc>
+        <w:tc>
+          <w:tcPr>
+            <w:tcW w:w="1752" w:type="dxa"/>
+          </w:tcPr>
+          <w:p>
+            <w:pPr>
+              <w:pStyle w:val="PargrafodaLista"/>
+              <w:ind w:left="0"/>
+              <w:cnfStyle w:val="000000100000" w:firstRow="0" w:lastRow="0" w:firstColumn="0" w:lastColumn="0" w:oddVBand="0" w:evenVBand="0" w:oddHBand="1" w:evenHBand="0" w:firstRowFirstColumn="0" w:firstRowLastColumn="0" w:lastRowFirstColumn="0" w:lastRowLastColumn="0"/>
+            </w:pPr>
+            <w:r>
+              <w:t>BIT</w:t>
+            </w:r>
+          </w:p>
+        </w:tc>
+        <w:tc>
+          <w:tcPr>
+            <w:tcW w:w="1134" w:type="dxa"/>
+          </w:tcPr>
+          <w:p>
+            <w:pPr>
+              <w:pStyle w:val="PargrafodaLista"/>
+              <w:ind w:left="0"/>
+              <w:cnfStyle w:val="000000100000" w:firstRow="0" w:lastRow="0" w:firstColumn="0" w:lastColumn="0" w:oddVBand="0" w:evenVBand="0" w:oddHBand="1" w:evenHBand="0" w:firstRowFirstColumn="0" w:firstRowLastColumn="0" w:lastRowFirstColumn="0" w:lastRowLastColumn="0"/>
+            </w:pPr>
+          </w:p>
+        </w:tc>
+        <w:tc>
+          <w:tcPr>
+            <w:tcW w:w="1276" w:type="dxa"/>
+          </w:tcPr>
+          <w:p>
+            <w:pPr>
+              <w:pStyle w:val="PargrafodaLista"/>
+              <w:ind w:left="0"/>
+              <w:cnfStyle w:val="000000100000" w:firstRow="0" w:lastRow="0" w:firstColumn="0" w:lastColumn="0" w:oddVBand="0" w:evenVBand="0" w:oddHBand="1" w:evenHBand="0" w:firstRowFirstColumn="0" w:firstRowLastColumn="0" w:lastRowFirstColumn="0" w:lastRowLastColumn="0"/>
+            </w:pPr>
+            <w:r>
+              <w:t>SIM</w:t>
+            </w:r>
+          </w:p>
+        </w:tc>
+        <w:tc>
+          <w:tcPr>
+            <w:tcW w:w="1134" w:type="dxa"/>
+          </w:tcPr>
+          <w:p>
+            <w:pPr>
+              <w:pStyle w:val="PargrafodaLista"/>
+              <w:ind w:left="0"/>
+              <w:cnfStyle w:val="000000100000" w:firstRow="0" w:lastRow="0" w:firstColumn="0" w:lastColumn="0" w:oddVBand="0" w:evenVBand="0" w:oddHBand="1" w:evenHBand="0" w:firstRowFirstColumn="0" w:firstRowLastColumn="0" w:lastRowFirstColumn="0" w:lastRowLastColumn="0"/>
+            </w:pPr>
+            <w:r>
+              <w:t>0</w:t>
+            </w:r>
+          </w:p>
+        </w:tc>
+        <w:tc>
+          <w:tcPr>
+            <w:tcW w:w="2057" w:type="dxa"/>
+          </w:tcPr>
+          <w:p>
+            <w:pPr>
+              <w:pStyle w:val="PargrafodaLista"/>
+              <w:ind w:left="0"/>
+              <w:cnfStyle w:val="000000100000" w:firstRow="0" w:lastRow="0" w:firstColumn="0" w:lastColumn="0" w:oddVBand="0" w:evenVBand="0" w:oddHBand="1" w:evenHBand="0" w:firstRowFirstColumn="0" w:firstRowLastColumn="0" w:lastRowFirstColumn="0" w:lastRowLastColumn="0"/>
+            </w:pPr>
+          </w:p>
+        </w:tc>
+      </w:tr>
     </w:tbl>
     <w:p>
       <w:pPr>
         <w:pStyle w:val="Ttulo1"/>
       </w:pPr>
       <w:r>
+        <w:lastRenderedPageBreak/>
         <w:t xml:space="preserve">Envolvidos </w:t>
       </w:r>
     </w:p>

</xml_diff>

<commit_message>
adicionado colunas na aspnetUsers
</commit_message>
<xml_diff>
--- a/Documentos/Documento de Especificação de Requisitos.docx
+++ b/Documentos/Documento de Especificação de Requisitos.docx
@@ -29,17 +29,8 @@
           <w:sz w:val="36"/>
           <w:szCs w:val="36"/>
         </w:rPr>
-        <w:t xml:space="preserve">Portal Harmony </w:t>
-      </w:r>
-      <w:proofErr w:type="spellStart"/>
-      <w:r>
-        <w:rPr>
-          <w:sz w:val="36"/>
-          <w:szCs w:val="36"/>
-        </w:rPr>
-        <w:t>Clin</w:t>
-      </w:r>
-      <w:proofErr w:type="spellEnd"/>
+        <w:t>Portal Harmony Clin</w:t>
+      </w:r>
     </w:p>
     <w:p>
       <w:pPr>
@@ -67,19 +58,11 @@
           <w:sz w:val="36"/>
         </w:rPr>
       </w:pPr>
-      <w:proofErr w:type="spellStart"/>
       <w:r>
         <w:rPr>
           <w:sz w:val="36"/>
         </w:rPr>
-        <w:t>Dra</w:t>
-      </w:r>
-      <w:proofErr w:type="spellEnd"/>
-      <w:r>
-        <w:rPr>
-          <w:sz w:val="36"/>
-        </w:rPr>
-        <w:t xml:space="preserve"> Ione Alves Santos</w:t>
+        <w:t>Dra Ione Alves Santos</w:t>
       </w:r>
     </w:p>
     <w:p>
@@ -192,15 +175,7 @@
         <w:t>(Utilizaremos</w:t>
       </w:r>
       <w:r>
-        <w:t xml:space="preserve"> o </w:t>
-      </w:r>
-      <w:proofErr w:type="spellStart"/>
-      <w:r>
-        <w:t>Identity</w:t>
-      </w:r>
-      <w:proofErr w:type="spellEnd"/>
-      <w:r>
-        <w:t xml:space="preserve"> </w:t>
+        <w:t xml:space="preserve"> o Identity </w:t>
       </w:r>
       <w:r>
         <w:t>Microsoft)</w:t>
@@ -242,13 +217,8 @@
         <w:t>Detalhes do Software – Telas d</w:t>
       </w:r>
       <w:r>
-        <w:t xml:space="preserve">o portal Harmony </w:t>
-      </w:r>
-      <w:proofErr w:type="spellStart"/>
-      <w:r>
-        <w:t>Clin</w:t>
-      </w:r>
-      <w:proofErr w:type="spellEnd"/>
+        <w:t>o portal Harmony Clin</w:t>
+      </w:r>
     </w:p>
     <w:p>
       <w:pPr>
@@ -266,41 +236,20 @@
         <w:t>templada com telas de cadastro básico d</w:t>
       </w:r>
       <w:r>
-        <w:t xml:space="preserve">o portal Harmony </w:t>
-      </w:r>
-      <w:proofErr w:type="spellStart"/>
-      <w:r>
-        <w:t>Clin</w:t>
-      </w:r>
-      <w:proofErr w:type="spellEnd"/>
+        <w:t>o portal Harmony Clin</w:t>
+      </w:r>
       <w:r>
         <w:t>.</w:t>
       </w:r>
     </w:p>
     <w:p>
       <w:r>
-        <w:t xml:space="preserve">Tela Inicial deve apresentar em um </w:t>
-      </w:r>
-      <w:proofErr w:type="spellStart"/>
-      <w:r>
-        <w:t>carousel</w:t>
-      </w:r>
-      <w:proofErr w:type="spellEnd"/>
-      <w:r>
-        <w:t xml:space="preserve"> as imagens cadastradas com legendas se cadastrado</w:t>
+        <w:t>Tela Inicial deve apresentar em um carousel as imagens cadastradas com legendas se cadastrado</w:t>
       </w:r>
     </w:p>
     <w:p>
       <w:r>
-        <w:t xml:space="preserve">Abaixo do </w:t>
-      </w:r>
-      <w:proofErr w:type="spellStart"/>
-      <w:r>
-        <w:t>carousel</w:t>
-      </w:r>
-      <w:proofErr w:type="spellEnd"/>
-      <w:r>
-        <w:t xml:space="preserve"> deve ter uma área para os relatos dos clientes</w:t>
+        <w:t>Abaixo do carousel deve ter uma área para os relatos dos clientes</w:t>
       </w:r>
     </w:p>
     <w:p>
@@ -351,23 +300,7 @@
           <w:i/>
           <w:iCs/>
         </w:rPr>
-        <w:t xml:space="preserve">DDD (Domain </w:t>
-      </w:r>
-      <w:proofErr w:type="spellStart"/>
-      <w:r>
-        <w:rPr>
-          <w:i/>
-          <w:iCs/>
-        </w:rPr>
-        <w:t>Driven</w:t>
-      </w:r>
-      <w:proofErr w:type="spellEnd"/>
-      <w:r>
-        <w:rPr>
-          <w:i/>
-          <w:iCs/>
-        </w:rPr>
-        <w:t xml:space="preserve"> Design)</w:t>
+        <w:t>DDD (Domain Driven Design)</w:t>
       </w:r>
       <w:r>
         <w:t> é uma modelagem de software cujo objetivo é facilitar a implementação de regras e processos complexos, onde visa a divisão de responsabilidades por camadas e é independente da tecnologia utilizada. Ou seja, o DDD é uma filosofia voltado para o domínio do negócio</w:t>
@@ -408,13 +341,8 @@
       <w:pPr>
         <w:shd w:val="clear" w:color="auto" w:fill="FFFFFF"/>
       </w:pPr>
-      <w:proofErr w:type="spellStart"/>
-      <w:r>
-        <w:t>Identity</w:t>
-      </w:r>
-      <w:proofErr w:type="spellEnd"/>
-      <w:r>
-        <w:t xml:space="preserve"> Microsoft: Gerenciamento de usuários</w:t>
+      <w:r>
+        <w:t>Identity Microsoft: Gerenciamento de usuários</w:t>
       </w:r>
     </w:p>
     <w:p>
@@ -458,21 +386,11 @@
         <w:shd w:val="clear" w:color="auto" w:fill="FFFFFF"/>
       </w:pPr>
       <w:r>
-        <w:t>Framework Front-</w:t>
-      </w:r>
-      <w:proofErr w:type="spellStart"/>
-      <w:r>
-        <w:t>End</w:t>
-      </w:r>
-      <w:proofErr w:type="spellEnd"/>
-      <w:r>
-        <w:t xml:space="preserve">: </w:t>
-      </w:r>
-      <w:proofErr w:type="spellStart"/>
+        <w:t xml:space="preserve">Framework Front-End: </w:t>
+      </w:r>
       <w:r>
         <w:t>bootstrap</w:t>
       </w:r>
-      <w:proofErr w:type="spellEnd"/>
     </w:p>
     <w:p>
       <w:pPr>
@@ -495,11 +413,9 @@
       <w:r>
         <w:t xml:space="preserve"> serão desenvolvidas com o básico do Framework </w:t>
       </w:r>
-      <w:proofErr w:type="spellStart"/>
       <w:r>
         <w:t>bootstrap</w:t>
       </w:r>
-      <w:proofErr w:type="spellEnd"/>
       <w:r>
         <w:t>.</w:t>
       </w:r>
@@ -544,13 +460,8 @@
         <w:t>(Tabelas</w:t>
       </w:r>
       <w:r>
-        <w:t xml:space="preserve"> utilizadas no projeto – fase </w:t>
-      </w:r>
-      <w:proofErr w:type="gramStart"/>
-      <w:r>
-        <w:t>1 )</w:t>
-      </w:r>
-      <w:proofErr w:type="gramEnd"/>
+        <w:t xml:space="preserve"> utilizadas no projeto – fase 1 )</w:t>
+      </w:r>
     </w:p>
     <w:p>
       <w:pPr>
@@ -589,37 +500,12 @@
           <w:iCs/>
         </w:rPr>
       </w:pPr>
-      <w:proofErr w:type="spellStart"/>
       <w:r>
         <w:rPr>
           <w:i/>
           <w:iCs/>
         </w:rPr>
-        <w:t>AspNetUsers</w:t>
-      </w:r>
-      <w:proofErr w:type="spellEnd"/>
-      <w:r>
-        <w:rPr>
-          <w:i/>
-          <w:iCs/>
-        </w:rPr>
-        <w:t xml:space="preserve"> (Tabela criada pelo gerenciamento de usuários Microsoft </w:t>
-      </w:r>
-      <w:proofErr w:type="spellStart"/>
-      <w:r>
-        <w:rPr>
-          <w:i/>
-          <w:iCs/>
-        </w:rPr>
-        <w:t>Identity</w:t>
-      </w:r>
-      <w:proofErr w:type="spellEnd"/>
-      <w:r>
-        <w:rPr>
-          <w:i/>
-          <w:iCs/>
-        </w:rPr>
-        <w:t>)</w:t>
+        <w:t>AspNetUsers (Tabela criada pelo gerenciamento de usuários Microsoft Identity)</w:t>
       </w:r>
     </w:p>
     <w:p>
@@ -979,23 +865,7 @@
           <w:i/>
           <w:iCs/>
         </w:rPr>
-        <w:t xml:space="preserve">TB_CADASTRO_IMAGENS (tabela para cadastrar as imagens que devem aparecer no </w:t>
-      </w:r>
-      <w:proofErr w:type="spellStart"/>
-      <w:r>
-        <w:rPr>
-          <w:i/>
-          <w:iCs/>
-        </w:rPr>
-        <w:t>carousel</w:t>
-      </w:r>
-      <w:proofErr w:type="spellEnd"/>
-      <w:r>
-        <w:rPr>
-          <w:i/>
-          <w:iCs/>
-        </w:rPr>
-        <w:t xml:space="preserve"> da tela inicial)</w:t>
+        <w:t>TB_CADASTRO_IMAGENS (tabela para cadastrar as imagens que devem aparecer no carousel da tela inicial)</w:t>
       </w:r>
     </w:p>
     <w:p>
@@ -1139,7 +1009,6 @@
       <w:r>
         <w:t xml:space="preserve">Tabela </w:t>
       </w:r>
-      <w:proofErr w:type="spellStart"/>
       <w:r>
         <w:rPr>
           <w:i/>
@@ -1148,7 +1017,6 @@
         </w:rPr>
         <w:t>AspNetUsers</w:t>
       </w:r>
-      <w:proofErr w:type="spellEnd"/>
     </w:p>
     <w:p>
       <w:pPr>
@@ -1360,13 +1228,8 @@
               <w:ind w:left="0"/>
               <w:cnfStyle w:val="000000100000" w:firstRow="0" w:lastRow="0" w:firstColumn="0" w:lastColumn="0" w:oddVBand="0" w:evenVBand="0" w:oddHBand="1" w:evenHBand="0" w:firstRowFirstColumn="0" w:firstRowLastColumn="0" w:lastRowFirstColumn="0" w:lastRowLastColumn="0"/>
             </w:pPr>
-            <w:proofErr w:type="gramStart"/>
-            <w:r>
-              <w:t>IDENTITY(</w:t>
-            </w:r>
-            <w:proofErr w:type="gramEnd"/>
-            <w:r>
-              <w:t>1,1)</w:t>
+            <w:r>
+              <w:t>IDENTITY(1,1)</w:t>
             </w:r>
           </w:p>
         </w:tc>
@@ -1524,13 +1387,8 @@
               <w:ind w:left="0"/>
               <w:cnfStyle w:val="000000100000" w:firstRow="0" w:lastRow="0" w:firstColumn="0" w:lastColumn="0" w:oddVBand="0" w:evenVBand="0" w:oddHBand="1" w:evenHBand="0" w:firstRowFirstColumn="0" w:firstRowLastColumn="0" w:lastRowFirstColumn="0" w:lastRowLastColumn="0"/>
             </w:pPr>
-            <w:proofErr w:type="gramStart"/>
-            <w:r>
-              <w:t>VARCHAR(</w:t>
-            </w:r>
-            <w:proofErr w:type="gramEnd"/>
-            <w:r>
-              <w:t>50)</w:t>
+            <w:r>
+              <w:t>VARCHAR(50)</w:t>
             </w:r>
           </w:p>
         </w:tc>
@@ -1614,7 +1472,19 @@
                 <w:szCs w:val="18"/>
                 <w:shd w:val="clear" w:color="auto" w:fill="F8F9FA"/>
               </w:rPr>
-              <w:t>USR_ESTADO</w:t>
+              <w:t>USR_</w:t>
+            </w:r>
+            <w:r>
+              <w:rPr>
+                <w:rFonts w:ascii="Helvetica" w:hAnsi="Helvetica" w:cs="Helvetica"/>
+                <w:b w:val="0"/>
+                <w:bCs w:val="0"/>
+                <w:color w:val="000000"/>
+                <w:sz w:val="18"/>
+                <w:szCs w:val="18"/>
+                <w:shd w:val="clear" w:color="auto" w:fill="F8F9FA"/>
+              </w:rPr>
+              <w:t>STATUS</w:t>
             </w:r>
           </w:p>
         </w:tc>
@@ -1629,7 +1499,7 @@
               <w:cnfStyle w:val="000000000000" w:firstRow="0" w:lastRow="0" w:firstColumn="0" w:lastColumn="0" w:oddVBand="0" w:evenVBand="0" w:oddHBand="0" w:evenHBand="0" w:firstRowFirstColumn="0" w:firstRowLastColumn="0" w:lastRowFirstColumn="0" w:lastRowLastColumn="0"/>
             </w:pPr>
             <w:r>
-              <w:t>INT</w:t>
+              <w:t>BIT</w:t>
             </w:r>
           </w:p>
         </w:tc>
@@ -1671,17 +1541,7 @@
               <w:cnfStyle w:val="000000000000" w:firstRow="0" w:lastRow="0" w:firstColumn="0" w:lastColumn="0" w:oddVBand="0" w:evenVBand="0" w:oddHBand="0" w:evenHBand="0" w:firstRowFirstColumn="0" w:firstRowLastColumn="0" w:lastRowFirstColumn="0" w:lastRowLastColumn="0"/>
             </w:pPr>
             <w:r>
-              <w:t>Ativo</w:t>
-            </w:r>
-          </w:p>
-          <w:p>
-            <w:pPr>
-              <w:pStyle w:val="PargrafodaLista"/>
-              <w:ind w:left="0"/>
-              <w:cnfStyle w:val="000000000000" w:firstRow="0" w:lastRow="0" w:firstColumn="0" w:lastColumn="0" w:oddVBand="0" w:evenVBand="0" w:oddHBand="0" w:evenHBand="0" w:firstRowFirstColumn="0" w:firstRowLastColumn="0" w:lastRowFirstColumn="0" w:lastRowLastColumn="0"/>
-            </w:pPr>
-            <w:r>
-              <w:t>Desativado</w:t>
+              <w:t>1</w:t>
             </w:r>
           </w:p>
         </w:tc>
@@ -2064,13 +1924,8 @@
               <w:ind w:left="0"/>
               <w:cnfStyle w:val="000000100000" w:firstRow="0" w:lastRow="0" w:firstColumn="0" w:lastColumn="0" w:oddVBand="0" w:evenVBand="0" w:oddHBand="1" w:evenHBand="0" w:firstRowFirstColumn="0" w:firstRowLastColumn="0" w:lastRowFirstColumn="0" w:lastRowLastColumn="0"/>
             </w:pPr>
-            <w:proofErr w:type="gramStart"/>
-            <w:r>
-              <w:t>IDENTITY(</w:t>
-            </w:r>
-            <w:proofErr w:type="gramEnd"/>
-            <w:r>
-              <w:t>1,1)</w:t>
+            <w:r>
+              <w:t>IDENTITY(1,1)</w:t>
             </w:r>
           </w:p>
         </w:tc>
@@ -2558,15 +2413,7 @@
               <w:cnfStyle w:val="000000100000" w:firstRow="0" w:lastRow="0" w:firstColumn="0" w:lastColumn="0" w:oddVBand="0" w:evenVBand="0" w:oddHBand="1" w:evenHBand="0" w:firstRowFirstColumn="0" w:firstRowLastColumn="0" w:lastRowFirstColumn="0" w:lastRowLastColumn="0"/>
             </w:pPr>
             <w:r>
-              <w:t xml:space="preserve"> </w:t>
-            </w:r>
-            <w:proofErr w:type="gramStart"/>
-            <w:r>
-              <w:t>IDENTITY(</w:t>
-            </w:r>
-            <w:proofErr w:type="gramEnd"/>
-            <w:r>
-              <w:t>1,1)</w:t>
+              <w:t xml:space="preserve"> IDENTITY(1,1)</w:t>
             </w:r>
           </w:p>
         </w:tc>
@@ -3242,15 +3089,7 @@
               <w:cnfStyle w:val="000000100000" w:firstRow="0" w:lastRow="0" w:firstColumn="0" w:lastColumn="0" w:oddVBand="0" w:evenVBand="0" w:oddHBand="1" w:evenHBand="0" w:firstRowFirstColumn="0" w:firstRowLastColumn="0" w:lastRowFirstColumn="0" w:lastRowLastColumn="0"/>
             </w:pPr>
             <w:r>
-              <w:t xml:space="preserve"> </w:t>
-            </w:r>
-            <w:proofErr w:type="gramStart"/>
-            <w:r>
-              <w:t>IDENTITY(</w:t>
-            </w:r>
-            <w:proofErr w:type="gramEnd"/>
-            <w:r>
-              <w:t>1,1)</w:t>
+              <w:t xml:space="preserve"> IDENTITY(1,1)</w:t>
             </w:r>
           </w:p>
         </w:tc>
@@ -3478,17 +3317,8 @@
                 <w:b w:val="0"/>
                 <w:bCs w:val="0"/>
               </w:rPr>
-              <w:t>IMG_</w:t>
-            </w:r>
-            <w:proofErr w:type="gramStart"/>
-            <w:r>
-              <w:rPr>
-                <w:b w:val="0"/>
-                <w:bCs w:val="0"/>
-              </w:rPr>
-              <w:t>TITULO</w:t>
-            </w:r>
-            <w:proofErr w:type="gramEnd"/>
+              <w:t>IMG_TITULO</w:t>
+            </w:r>
           </w:p>
         </w:tc>
         <w:tc>
@@ -3842,7 +3672,6 @@
         <w:pStyle w:val="Ttulo1"/>
       </w:pPr>
       <w:r>
-        <w:lastRenderedPageBreak/>
         <w:t xml:space="preserve">Envolvidos </w:t>
       </w:r>
     </w:p>
@@ -3920,6 +3749,7 @@
                 <w:b w:val="0"/>
                 <w:bCs w:val="0"/>
               </w:rPr>
+              <w:lastRenderedPageBreak/>
               <w:t>Luiz Souza</w:t>
             </w:r>
           </w:p>
@@ -4058,19 +3888,8 @@
               <w:color w:val="0F243E" w:themeColor="text2" w:themeShade="80"/>
               <w:sz w:val="20"/>
             </w:rPr>
-            <w:t xml:space="preserve">Harmony </w:t>
+            <w:t>Harmony Clin</w:t>
           </w:r>
-          <w:proofErr w:type="spellStart"/>
-          <w:r>
-            <w:rPr>
-              <w:rFonts w:ascii="Arial Narrow" w:hAnsi="Arial Narrow"/>
-              <w:i/>
-              <w:color w:val="0F243E" w:themeColor="text2" w:themeShade="80"/>
-              <w:sz w:val="20"/>
-            </w:rPr>
-            <w:t>Clin</w:t>
-          </w:r>
-          <w:proofErr w:type="spellEnd"/>
         </w:p>
         <w:p>
           <w:pPr>
@@ -4255,20 +4074,8 @@
         <w:sz w:val="72"/>
         <w:szCs w:val="72"/>
       </w:rPr>
-      <w:t xml:space="preserve">ER Portal Harmony </w:t>
+      <w:t>ER Portal Harmony Clin</w:t>
     </w:r>
-    <w:proofErr w:type="spellStart"/>
-    <w:r>
-      <w:rPr>
-        <w:rFonts w:ascii="Arial Narrow" w:hAnsi="Arial Narrow"/>
-        <w:i/>
-        <w:color w:val="0F243E" w:themeColor="text2" w:themeShade="80"/>
-        <w:sz w:val="72"/>
-        <w:szCs w:val="72"/>
-      </w:rPr>
-      <w:t>Clin</w:t>
-    </w:r>
-    <w:proofErr w:type="spellEnd"/>
   </w:p>
 </w:hdr>
 </file>
@@ -4415,11 +4222,9 @@
             <w:pStyle w:val="Descrio"/>
             <w:jc w:val="center"/>
           </w:pPr>
-          <w:proofErr w:type="gramStart"/>
           <w:r>
             <w:t>[ Logo</w:t>
           </w:r>
-          <w:proofErr w:type="gramEnd"/>
           <w:r>
             <w:t xml:space="preserve"> Cliente ]</w:t>
           </w:r>
@@ -4473,13 +4278,8 @@
             <w:fldChar w:fldCharType="separate"/>
           </w:r>
           <w:r>
-            <w:t xml:space="preserve">Portal Harmony </w:t>
+            <w:t>Portal Harmony Clin</w:t>
           </w:r>
-          <w:proofErr w:type="spellStart"/>
-          <w:r>
-            <w:t>Clin</w:t>
-          </w:r>
-          <w:proofErr w:type="spellEnd"/>
         </w:p>
         <w:p>
           <w:pPr>

</xml_diff>

<commit_message>
Scaffold primeiras paginas do identity, futuramente faremos o scaffold de mais paginas
</commit_message>
<xml_diff>
--- a/Documentos/Documento de Especificação de Requisitos.docx
+++ b/Documentos/Documento de Especificação de Requisitos.docx
@@ -29,8 +29,17 @@
           <w:sz w:val="36"/>
           <w:szCs w:val="36"/>
         </w:rPr>
-        <w:t>Portal Harmony Clin</w:t>
-      </w:r>
+        <w:t xml:space="preserve">Portal Harmony </w:t>
+      </w:r>
+      <w:proofErr w:type="spellStart"/>
+      <w:r>
+        <w:rPr>
+          <w:sz w:val="36"/>
+          <w:szCs w:val="36"/>
+        </w:rPr>
+        <w:t>Clin</w:t>
+      </w:r>
+      <w:proofErr w:type="spellEnd"/>
     </w:p>
     <w:p>
       <w:pPr>
@@ -58,11 +67,19 @@
           <w:sz w:val="36"/>
         </w:rPr>
       </w:pPr>
+      <w:proofErr w:type="spellStart"/>
       <w:r>
         <w:rPr>
           <w:sz w:val="36"/>
         </w:rPr>
-        <w:t>Dra Ione Alves Santos</w:t>
+        <w:t>Dra</w:t>
+      </w:r>
+      <w:proofErr w:type="spellEnd"/>
+      <w:r>
+        <w:rPr>
+          <w:sz w:val="36"/>
+        </w:rPr>
+        <w:t xml:space="preserve"> Ione Alves Santos</w:t>
       </w:r>
     </w:p>
     <w:p>
@@ -175,7 +192,15 @@
         <w:t>(Utilizaremos</w:t>
       </w:r>
       <w:r>
-        <w:t xml:space="preserve"> o Identity </w:t>
+        <w:t xml:space="preserve"> o </w:t>
+      </w:r>
+      <w:proofErr w:type="spellStart"/>
+      <w:r>
+        <w:t>Identity</w:t>
+      </w:r>
+      <w:proofErr w:type="spellEnd"/>
+      <w:r>
+        <w:t xml:space="preserve"> </w:t>
       </w:r>
       <w:r>
         <w:t>Microsoft)</w:t>
@@ -217,8 +242,13 @@
         <w:t>Detalhes do Software – Telas d</w:t>
       </w:r>
       <w:r>
-        <w:t>o portal Harmony Clin</w:t>
-      </w:r>
+        <w:t xml:space="preserve">o portal Harmony </w:t>
+      </w:r>
+      <w:proofErr w:type="spellStart"/>
+      <w:r>
+        <w:t>Clin</w:t>
+      </w:r>
+      <w:proofErr w:type="spellEnd"/>
     </w:p>
     <w:p>
       <w:pPr>
@@ -236,20 +266,41 @@
         <w:t>templada com telas de cadastro básico d</w:t>
       </w:r>
       <w:r>
-        <w:t>o portal Harmony Clin</w:t>
-      </w:r>
+        <w:t xml:space="preserve">o portal Harmony </w:t>
+      </w:r>
+      <w:proofErr w:type="spellStart"/>
+      <w:r>
+        <w:t>Clin</w:t>
+      </w:r>
+      <w:proofErr w:type="spellEnd"/>
       <w:r>
         <w:t>.</w:t>
       </w:r>
     </w:p>
     <w:p>
       <w:r>
-        <w:t>Tela Inicial deve apresentar em um carousel as imagens cadastradas com legendas se cadastrado</w:t>
+        <w:t xml:space="preserve">Tela Inicial deve apresentar em um </w:t>
+      </w:r>
+      <w:proofErr w:type="spellStart"/>
+      <w:r>
+        <w:t>carousel</w:t>
+      </w:r>
+      <w:proofErr w:type="spellEnd"/>
+      <w:r>
+        <w:t xml:space="preserve"> as imagens cadastradas com legendas se cadastrado</w:t>
       </w:r>
     </w:p>
     <w:p>
       <w:r>
-        <w:t>Abaixo do carousel deve ter uma área para os relatos dos clientes</w:t>
+        <w:t xml:space="preserve">Abaixo do </w:t>
+      </w:r>
+      <w:proofErr w:type="spellStart"/>
+      <w:r>
+        <w:t>carousel</w:t>
+      </w:r>
+      <w:proofErr w:type="spellEnd"/>
+      <w:r>
+        <w:t xml:space="preserve"> deve ter uma área para os relatos dos clientes</w:t>
       </w:r>
     </w:p>
     <w:p>
@@ -300,7 +351,23 @@
           <w:i/>
           <w:iCs/>
         </w:rPr>
-        <w:t>DDD (Domain Driven Design)</w:t>
+        <w:t xml:space="preserve">DDD (Domain </w:t>
+      </w:r>
+      <w:proofErr w:type="spellStart"/>
+      <w:r>
+        <w:rPr>
+          <w:i/>
+          <w:iCs/>
+        </w:rPr>
+        <w:t>Driven</w:t>
+      </w:r>
+      <w:proofErr w:type="spellEnd"/>
+      <w:r>
+        <w:rPr>
+          <w:i/>
+          <w:iCs/>
+        </w:rPr>
+        <w:t xml:space="preserve"> Design)</w:t>
       </w:r>
       <w:r>
         <w:t> é uma modelagem de software cujo objetivo é facilitar a implementação de regras e processos complexos, onde visa a divisão de responsabilidades por camadas e é independente da tecnologia utilizada. Ou seja, o DDD é uma filosofia voltado para o domínio do negócio</w:t>
@@ -341,8 +408,13 @@
       <w:pPr>
         <w:shd w:val="clear" w:color="auto" w:fill="FFFFFF"/>
       </w:pPr>
-      <w:r>
-        <w:t>Identity Microsoft: Gerenciamento de usuários</w:t>
+      <w:proofErr w:type="spellStart"/>
+      <w:r>
+        <w:t>Identity</w:t>
+      </w:r>
+      <w:proofErr w:type="spellEnd"/>
+      <w:r>
+        <w:t xml:space="preserve"> Microsoft: Gerenciamento de usuários</w:t>
       </w:r>
     </w:p>
     <w:p>
@@ -386,11 +458,21 @@
         <w:shd w:val="clear" w:color="auto" w:fill="FFFFFF"/>
       </w:pPr>
       <w:r>
-        <w:t xml:space="preserve">Framework Front-End: </w:t>
-      </w:r>
+        <w:t>Framework Front-</w:t>
+      </w:r>
+      <w:proofErr w:type="spellStart"/>
+      <w:r>
+        <w:t>End</w:t>
+      </w:r>
+      <w:proofErr w:type="spellEnd"/>
+      <w:r>
+        <w:t xml:space="preserve">: </w:t>
+      </w:r>
+      <w:proofErr w:type="spellStart"/>
       <w:r>
         <w:t>bootstrap</w:t>
       </w:r>
+      <w:proofErr w:type="spellEnd"/>
     </w:p>
     <w:p>
       <w:pPr>
@@ -413,9 +495,11 @@
       <w:r>
         <w:t xml:space="preserve"> serão desenvolvidas com o básico do Framework </w:t>
       </w:r>
+      <w:proofErr w:type="spellStart"/>
       <w:r>
         <w:t>bootstrap</w:t>
       </w:r>
+      <w:proofErr w:type="spellEnd"/>
       <w:r>
         <w:t>.</w:t>
       </w:r>
@@ -460,8 +544,13 @@
         <w:t>(Tabelas</w:t>
       </w:r>
       <w:r>
-        <w:t xml:space="preserve"> utilizadas no projeto – fase 1 )</w:t>
-      </w:r>
+        <w:t xml:space="preserve"> utilizadas no projeto – fase </w:t>
+      </w:r>
+      <w:proofErr w:type="gramStart"/>
+      <w:r>
+        <w:t>1 )</w:t>
+      </w:r>
+      <w:proofErr w:type="gramEnd"/>
     </w:p>
     <w:p>
       <w:pPr>
@@ -500,12 +589,37 @@
           <w:iCs/>
         </w:rPr>
       </w:pPr>
+      <w:proofErr w:type="spellStart"/>
       <w:r>
         <w:rPr>
           <w:i/>
           <w:iCs/>
         </w:rPr>
-        <w:t>AspNetUsers (Tabela criada pelo gerenciamento de usuários Microsoft Identity)</w:t>
+        <w:t>AspNetUsers</w:t>
+      </w:r>
+      <w:proofErr w:type="spellEnd"/>
+      <w:r>
+        <w:rPr>
+          <w:i/>
+          <w:iCs/>
+        </w:rPr>
+        <w:t xml:space="preserve"> (Tabela criada pelo gerenciamento de usuários Microsoft </w:t>
+      </w:r>
+      <w:proofErr w:type="spellStart"/>
+      <w:r>
+        <w:rPr>
+          <w:i/>
+          <w:iCs/>
+        </w:rPr>
+        <w:t>Identity</w:t>
+      </w:r>
+      <w:proofErr w:type="spellEnd"/>
+      <w:r>
+        <w:rPr>
+          <w:i/>
+          <w:iCs/>
+        </w:rPr>
+        <w:t>)</w:t>
       </w:r>
     </w:p>
     <w:p>
@@ -865,7 +979,23 @@
           <w:i/>
           <w:iCs/>
         </w:rPr>
-        <w:t>TB_CADASTRO_IMAGENS (tabela para cadastrar as imagens que devem aparecer no carousel da tela inicial)</w:t>
+        <w:t xml:space="preserve">TB_CADASTRO_IMAGENS (tabela para cadastrar as imagens que devem aparecer no </w:t>
+      </w:r>
+      <w:proofErr w:type="spellStart"/>
+      <w:r>
+        <w:rPr>
+          <w:i/>
+          <w:iCs/>
+        </w:rPr>
+        <w:t>carousel</w:t>
+      </w:r>
+      <w:proofErr w:type="spellEnd"/>
+      <w:r>
+        <w:rPr>
+          <w:i/>
+          <w:iCs/>
+        </w:rPr>
+        <w:t xml:space="preserve"> da tela inicial)</w:t>
       </w:r>
     </w:p>
     <w:p>
@@ -1009,6 +1139,7 @@
       <w:r>
         <w:t xml:space="preserve">Tabela </w:t>
       </w:r>
+      <w:proofErr w:type="spellStart"/>
       <w:r>
         <w:rPr>
           <w:i/>
@@ -1017,6 +1148,7 @@
         </w:rPr>
         <w:t>AspNetUsers</w:t>
       </w:r>
+      <w:proofErr w:type="spellEnd"/>
     </w:p>
     <w:p>
       <w:pPr>
@@ -1228,8 +1360,13 @@
               <w:ind w:left="0"/>
               <w:cnfStyle w:val="000000100000" w:firstRow="0" w:lastRow="0" w:firstColumn="0" w:lastColumn="0" w:oddVBand="0" w:evenVBand="0" w:oddHBand="1" w:evenHBand="0" w:firstRowFirstColumn="0" w:firstRowLastColumn="0" w:lastRowFirstColumn="0" w:lastRowLastColumn="0"/>
             </w:pPr>
-            <w:r>
-              <w:t>IDENTITY(1,1)</w:t>
+            <w:proofErr w:type="gramStart"/>
+            <w:r>
+              <w:t>IDENTITY(</w:t>
+            </w:r>
+            <w:proofErr w:type="gramEnd"/>
+            <w:r>
+              <w:t>1,1)</w:t>
             </w:r>
           </w:p>
         </w:tc>
@@ -1387,8 +1524,13 @@
               <w:ind w:left="0"/>
               <w:cnfStyle w:val="000000100000" w:firstRow="0" w:lastRow="0" w:firstColumn="0" w:lastColumn="0" w:oddVBand="0" w:evenVBand="0" w:oddHBand="1" w:evenHBand="0" w:firstRowFirstColumn="0" w:firstRowLastColumn="0" w:lastRowFirstColumn="0" w:lastRowLastColumn="0"/>
             </w:pPr>
-            <w:r>
-              <w:t>VARCHAR(50)</w:t>
+            <w:proofErr w:type="gramStart"/>
+            <w:r>
+              <w:t>VARCHAR(</w:t>
+            </w:r>
+            <w:proofErr w:type="gramEnd"/>
+            <w:r>
+              <w:t>50)</w:t>
             </w:r>
           </w:p>
         </w:tc>
@@ -1540,9 +1682,6 @@
               <w:ind w:left="0"/>
               <w:cnfStyle w:val="000000000000" w:firstRow="0" w:lastRow="0" w:firstColumn="0" w:lastColumn="0" w:oddVBand="0" w:evenVBand="0" w:oddHBand="0" w:evenHBand="0" w:firstRowFirstColumn="0" w:firstRowLastColumn="0" w:lastRowFirstColumn="0" w:lastRowLastColumn="0"/>
             </w:pPr>
-            <w:r>
-              <w:t>1</w:t>
-            </w:r>
           </w:p>
         </w:tc>
         <w:tc>
@@ -1924,8 +2063,13 @@
               <w:ind w:left="0"/>
               <w:cnfStyle w:val="000000100000" w:firstRow="0" w:lastRow="0" w:firstColumn="0" w:lastColumn="0" w:oddVBand="0" w:evenVBand="0" w:oddHBand="1" w:evenHBand="0" w:firstRowFirstColumn="0" w:firstRowLastColumn="0" w:lastRowFirstColumn="0" w:lastRowLastColumn="0"/>
             </w:pPr>
-            <w:r>
-              <w:t>IDENTITY(1,1)</w:t>
+            <w:proofErr w:type="gramStart"/>
+            <w:r>
+              <w:t>IDENTITY(</w:t>
+            </w:r>
+            <w:proofErr w:type="gramEnd"/>
+            <w:r>
+              <w:t>1,1)</w:t>
             </w:r>
           </w:p>
         </w:tc>
@@ -2413,7 +2557,15 @@
               <w:cnfStyle w:val="000000100000" w:firstRow="0" w:lastRow="0" w:firstColumn="0" w:lastColumn="0" w:oddVBand="0" w:evenVBand="0" w:oddHBand="1" w:evenHBand="0" w:firstRowFirstColumn="0" w:firstRowLastColumn="0" w:lastRowFirstColumn="0" w:lastRowLastColumn="0"/>
             </w:pPr>
             <w:r>
-              <w:t xml:space="preserve"> IDENTITY(1,1)</w:t>
+              <w:t xml:space="preserve"> </w:t>
+            </w:r>
+            <w:proofErr w:type="gramStart"/>
+            <w:r>
+              <w:t>IDENTITY(</w:t>
+            </w:r>
+            <w:proofErr w:type="gramEnd"/>
+            <w:r>
+              <w:t>1,1)</w:t>
             </w:r>
           </w:p>
         </w:tc>
@@ -3089,7 +3241,15 @@
               <w:cnfStyle w:val="000000100000" w:firstRow="0" w:lastRow="0" w:firstColumn="0" w:lastColumn="0" w:oddVBand="0" w:evenVBand="0" w:oddHBand="1" w:evenHBand="0" w:firstRowFirstColumn="0" w:firstRowLastColumn="0" w:lastRowFirstColumn="0" w:lastRowLastColumn="0"/>
             </w:pPr>
             <w:r>
-              <w:t xml:space="preserve"> IDENTITY(1,1)</w:t>
+              <w:t xml:space="preserve"> </w:t>
+            </w:r>
+            <w:proofErr w:type="gramStart"/>
+            <w:r>
+              <w:t>IDENTITY(</w:t>
+            </w:r>
+            <w:proofErr w:type="gramEnd"/>
+            <w:r>
+              <w:t>1,1)</w:t>
             </w:r>
           </w:p>
         </w:tc>
@@ -3317,8 +3477,17 @@
                 <w:b w:val="0"/>
                 <w:bCs w:val="0"/>
               </w:rPr>
-              <w:t>IMG_TITULO</w:t>
-            </w:r>
+              <w:t>IMG_</w:t>
+            </w:r>
+            <w:proofErr w:type="gramStart"/>
+            <w:r>
+              <w:rPr>
+                <w:b w:val="0"/>
+                <w:bCs w:val="0"/>
+              </w:rPr>
+              <w:t>TITULO</w:t>
+            </w:r>
+            <w:proofErr w:type="gramEnd"/>
           </w:p>
         </w:tc>
         <w:tc>
@@ -3888,8 +4057,19 @@
               <w:color w:val="0F243E" w:themeColor="text2" w:themeShade="80"/>
               <w:sz w:val="20"/>
             </w:rPr>
-            <w:t>Harmony Clin</w:t>
+            <w:t xml:space="preserve">Harmony </w:t>
           </w:r>
+          <w:proofErr w:type="spellStart"/>
+          <w:r>
+            <w:rPr>
+              <w:rFonts w:ascii="Arial Narrow" w:hAnsi="Arial Narrow"/>
+              <w:i/>
+              <w:color w:val="0F243E" w:themeColor="text2" w:themeShade="80"/>
+              <w:sz w:val="20"/>
+            </w:rPr>
+            <w:t>Clin</w:t>
+          </w:r>
+          <w:proofErr w:type="spellEnd"/>
         </w:p>
         <w:p>
           <w:pPr>
@@ -4074,8 +4254,20 @@
         <w:sz w:val="72"/>
         <w:szCs w:val="72"/>
       </w:rPr>
-      <w:t>ER Portal Harmony Clin</w:t>
+      <w:t xml:space="preserve">ER Portal Harmony </w:t>
     </w:r>
+    <w:proofErr w:type="spellStart"/>
+    <w:r>
+      <w:rPr>
+        <w:rFonts w:ascii="Arial Narrow" w:hAnsi="Arial Narrow"/>
+        <w:i/>
+        <w:color w:val="0F243E" w:themeColor="text2" w:themeShade="80"/>
+        <w:sz w:val="72"/>
+        <w:szCs w:val="72"/>
+      </w:rPr>
+      <w:t>Clin</w:t>
+    </w:r>
+    <w:proofErr w:type="spellEnd"/>
   </w:p>
 </w:hdr>
 </file>
@@ -4222,9 +4414,11 @@
             <w:pStyle w:val="Descrio"/>
             <w:jc w:val="center"/>
           </w:pPr>
+          <w:proofErr w:type="gramStart"/>
           <w:r>
             <w:t>[ Logo</w:t>
           </w:r>
+          <w:proofErr w:type="gramEnd"/>
           <w:r>
             <w:t xml:space="preserve"> Cliente ]</w:t>
           </w:r>
@@ -4278,8 +4472,13 @@
             <w:fldChar w:fldCharType="separate"/>
           </w:r>
           <w:r>
-            <w:t>Portal Harmony Clin</w:t>
+            <w:t xml:space="preserve">Portal Harmony </w:t>
           </w:r>
+          <w:proofErr w:type="spellStart"/>
+          <w:r>
+            <w:t>Clin</w:t>
+          </w:r>
+          <w:proofErr w:type="spellEnd"/>
         </w:p>
         <w:p>
           <w:pPr>

</xml_diff>